<commit_message>
Added test for function sortByDisk
Кроме тестов подправлены прототипы в документе и добавлены комментарии к
реализации тестов для функции sortGroupedString.
</commit_message>
<xml_diff>
--- a/тесты.docx
+++ b/тесты.docx
@@ -557,7 +557,7 @@
                 <w:rStyle w:val="a7"/>
                 <w:noProof/>
               </w:rPr>
-              <w:t>sort</w:t>
+              <w:t>sortGroupedString</w:t>
             </w:r>
             <w:r>
               <w:rPr>
@@ -1770,9 +1770,11 @@
         </w:rPr>
         <w:t xml:space="preserve"> </w:t>
       </w:r>
-      <w:r>
-        <w:t>sort</w:t>
-      </w:r>
+      <w:proofErr w:type="spellStart"/>
+      <w:r>
+        <w:t>sortGroupedString</w:t>
+      </w:r>
+      <w:proofErr w:type="spellEnd"/>
       <w:r>
         <w:rPr>
           <w:lang w:val="ru-RU"/>
@@ -1835,9 +1837,11 @@
         </w:rPr>
         <w:t xml:space="preserve">Входные данные и соответствующие им ожидаемые результаты для функции </w:t>
       </w:r>
-      <w:r>
-        <w:t>sort</w:t>
-      </w:r>
+      <w:proofErr w:type="spellStart"/>
+      <w:r>
+        <w:t>sortGroupedString</w:t>
+      </w:r>
+      <w:proofErr w:type="spellEnd"/>
       <w:r>
         <w:rPr>
           <w:lang w:val="ru-RU"/>
@@ -2069,6 +2073,7 @@
         <w:rPr>
           <w:lang w:val="ru-RU"/>
         </w:rPr>
+        <w:lastRenderedPageBreak/>
         <w:t xml:space="preserve">Входные данные и соответствующие им ожидаемые результаты для функции </w:t>
       </w:r>
       <w:proofErr w:type="spellStart"/>
@@ -2812,6 +2817,7 @@
         <w:rPr>
           <w:lang w:val="ru-RU"/>
         </w:rPr>
+        <w:lastRenderedPageBreak/>
         <w:t>6.</w:t>
       </w:r>
       <w:r>
@@ -2876,7 +2882,6 @@
         <w:rPr>
           <w:lang w:val="ru-RU"/>
         </w:rPr>
-        <w:lastRenderedPageBreak/>
         <w:t>1</w:t>
       </w:r>
       <w:r>
@@ -3356,9 +3361,11 @@
       </w:r>
       <w:bookmarkEnd w:id="6"/>
       <w:bookmarkEnd w:id="7"/>
-      <w:r>
-        <w:t>sort</w:t>
-      </w:r>
+      <w:proofErr w:type="spellStart"/>
+      <w:r>
+        <w:t>sortGroupedString</w:t>
+      </w:r>
+      <w:proofErr w:type="spellEnd"/>
     </w:p>
     <w:p>
       <w:pPr>
@@ -3605,12 +3612,21 @@
         </w:rPr>
         <w:t xml:space="preserve"> </w:t>
       </w:r>
-      <w:r>
-        <w:rPr>
-          <w:rFonts w:cs="Times New Roman"/>
-          <w:szCs w:val="28"/>
-        </w:rPr>
-        <w:t xml:space="preserve">sort </w:t>
+      <w:proofErr w:type="spellStart"/>
+      <w:r>
+        <w:rPr>
+          <w:rFonts w:cs="Times New Roman"/>
+          <w:szCs w:val="28"/>
+        </w:rPr>
+        <w:t>sortGroupedString</w:t>
+      </w:r>
+      <w:proofErr w:type="spellEnd"/>
+      <w:r>
+        <w:rPr>
+          <w:rFonts w:cs="Times New Roman"/>
+          <w:szCs w:val="28"/>
+        </w:rPr>
+        <w:t xml:space="preserve"> </w:t>
       </w:r>
       <w:r>
         <w:rPr>
@@ -3635,13 +3651,16 @@
         </w:rPr>
         <w:t>&lt;</w:t>
       </w:r>
+      <w:r>
+        <w:t xml:space="preserve"> </w:t>
+      </w:r>
       <w:proofErr w:type="spellStart"/>
       <w:r>
         <w:rPr>
           <w:rFonts w:cs="Times New Roman"/>
           <w:szCs w:val="28"/>
         </w:rPr>
-        <w:t>typeData</w:t>
+        <w:t>groupType</w:t>
       </w:r>
       <w:proofErr w:type="spellEnd"/>
       <w:r>
@@ -3683,9 +3702,6 @@
       <w:pPr>
         <w:pStyle w:val="1"/>
         <w:jc w:val="center"/>
-        <w:rPr>
-          <w:lang w:val="ru-RU"/>
-        </w:rPr>
       </w:pPr>
       <w:bookmarkStart w:id="8" w:name="_Toc425147614"/>
       <w:bookmarkStart w:id="9" w:name="_Toc425147692"/>
@@ -3694,19 +3710,51 @@
           <w:rFonts w:cs="Times New Roman"/>
           <w:lang w:val="ru-RU"/>
         </w:rPr>
-        <w:t xml:space="preserve">Таблица №1. </w:t>
-      </w:r>
-      <w:r>
-        <w:rPr>
-          <w:lang w:val="ru-RU"/>
-        </w:rPr>
-        <w:t xml:space="preserve">Тесты для функции  </w:t>
+        <w:t>Таблица</w:t>
+      </w:r>
+      <w:r>
+        <w:rPr>
+          <w:rFonts w:cs="Times New Roman"/>
+        </w:rPr>
+        <w:t xml:space="preserve"> №1. </w:t>
+      </w:r>
+      <w:r>
+        <w:rPr>
+          <w:lang w:val="ru-RU"/>
+        </w:rPr>
+        <w:t>Тесты</w:t>
+      </w:r>
+      <w:r>
+        <w:t xml:space="preserve"> </w:t>
+      </w:r>
+      <w:r>
+        <w:rPr>
+          <w:lang w:val="ru-RU"/>
+        </w:rPr>
+        <w:t>для</w:t>
+      </w:r>
+      <w:r>
+        <w:t xml:space="preserve"> </w:t>
+      </w:r>
+      <w:r>
+        <w:rPr>
+          <w:lang w:val="ru-RU"/>
+        </w:rPr>
+        <w:t>функции</w:t>
+      </w:r>
+      <w:r>
+        <w:t xml:space="preserve">  </w:t>
       </w:r>
       <w:bookmarkEnd w:id="8"/>
       <w:bookmarkEnd w:id="9"/>
-      <w:r>
-        <w:t>sort</w:t>
-      </w:r>
+      <w:proofErr w:type="spellStart"/>
+      <w:r>
+        <w:rPr>
+          <w:rFonts w:cs="Times New Roman"/>
+        </w:rPr>
+        <w:t>sortGroupedString</w:t>
+      </w:r>
+      <w:proofErr w:type="spellEnd"/>
     </w:p>
     <w:tbl>
       <w:tblPr>
@@ -6589,7 +6637,7 @@
           <w:rFonts w:eastAsiaTheme="minorHAnsi" w:cs="Times New Roman"/>
           <w:bCs w:val="0"/>
         </w:rPr>
-        <w:t>typeData</w:t>
+        <w:t>groupType</w:t>
       </w:r>
       <w:proofErr w:type="spellEnd"/>
       <w:r>
@@ -8030,9 +8078,6 @@
       </w:r>
       <w:proofErr w:type="spellStart"/>
       <w:r>
-        <w:rPr>
-          <w:lang w:val="ru-RU"/>
-        </w:rPr>
         <w:t>sortByProtocol</w:t>
       </w:r>
       <w:proofErr w:type="spellEnd"/>
@@ -12470,7 +12515,7 @@
             <w:rPr>
               <w:noProof/>
             </w:rPr>
-            <w:t>6</w:t>
+            <w:t>12</w:t>
           </w:r>
         </w:fldSimple>
       </w:p>
@@ -13542,7 +13587,6 @@
   <w:style w:type="character" w:default="1" w:styleId="a0">
     <w:name w:val="Default Paragraph Font"/>
     <w:uiPriority w:val="1"/>
-    <w:semiHidden/>
     <w:unhideWhenUsed/>
   </w:style>
   <w:style w:type="table" w:default="1" w:styleId="a1">
@@ -14468,7 +14512,7 @@
 </file>
 
 <file path=customXml/itemProps1.xml><?xml version="1.0" encoding="utf-8"?>
-<ds:datastoreItem xmlns:ds="http://schemas.openxmlformats.org/officeDocument/2006/customXml" ds:itemID="{55B917B4-3020-4193-8E62-0FB456E01983}">
+<ds:datastoreItem xmlns:ds="http://schemas.openxmlformats.org/officeDocument/2006/customXml" ds:itemID="{7C00C676-D20A-4CCC-BC8F-E92DBA673471}">
   <ds:schemaRefs>
     <ds:schemaRef ds:uri="http://schemas.openxmlformats.org/officeDocument/2006/bibliography"/>
   </ds:schemaRefs>

</xml_diff>